<commit_message>
Added Count and Multi behaviors
</commit_message>
<xml_diff>
--- a/ScannerTemplate/Templates/Legal-Landscape-TearArea.docx
+++ b/ScannerTemplate/Templates/Legal-Landscape-TearArea.docx
@@ -88,10 +88,10 @@
               <wp:anchor distT="0" distB="0" distL="114300" distR="114300" simplePos="0" relativeHeight="251664384" behindDoc="1" locked="0" layoutInCell="1" allowOverlap="1" wp14:anchorId="58B77900" wp14:editId="11A9D643">
                 <wp:simplePos x="0" y="0"/>
                 <wp:positionH relativeFrom="margin">
-                  <wp:posOffset>7920355</wp:posOffset>
+                  <wp:posOffset>7924800</wp:posOffset>
                 </wp:positionH>
-                <wp:positionV relativeFrom="paragraph">
-                  <wp:posOffset>-309245</wp:posOffset>
+                <wp:positionV relativeFrom="page">
+                  <wp:posOffset>609600</wp:posOffset>
                 </wp:positionV>
                 <wp:extent cx="276225" cy="276225"/>
                 <wp:effectExtent l="0" t="0" r="28575" b="28575"/>
@@ -141,9 +141,9 @@
           </mc:Choice>
           <mc:Fallback>
             <w:pict>
-              <v:oval w14:anchorId="183BC0E5" id="Oval 3" o:spid="_x0000_s1026" style="position:absolute;margin-left:623.65pt;margin-top:-24.35pt;width:21.75pt;height:21.75pt;z-index:-251652096;visibility:visible;mso-wrap-style:square;mso-wrap-distance-left:9pt;mso-wrap-distance-top:0;mso-wrap-distance-right:9pt;mso-wrap-distance-bottom:0;mso-position-horizontal:absolute;mso-position-horizontal-relative:margin;mso-position-vertical:absolute;mso-position-vertical-relative:text;v-text-anchor:middle" o:gfxdata="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" fillcolor="black [3200]" strokecolor="black [1600]" strokeweight="1pt">
+              <v:oval w14:anchorId="40FA93D2" id="Oval 3" o:spid="_x0000_s1026" style="position:absolute;margin-left:624pt;margin-top:48pt;width:21.75pt;height:21.75pt;z-index:-251652096;visibility:visible;mso-wrap-style:square;mso-wrap-distance-left:9pt;mso-wrap-distance-top:0;mso-wrap-distance-right:9pt;mso-wrap-distance-bottom:0;mso-position-horizontal:absolute;mso-position-horizontal-relative:margin;mso-position-vertical:absolute;mso-position-vertical-relative:page;v-text-anchor:middle" o:gfxdata="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" fillcolor="black [3200]" strokecolor="black [1600]" strokeweight="1pt">
                 <v:stroke joinstyle="miter"/>
-                <w10:wrap anchorx="margin"/>
+                <w10:wrap anchorx="margin" anchory="page"/>
               </v:oval>
             </w:pict>
           </mc:Fallback>
@@ -161,8 +161,8 @@
                 <wp:positionH relativeFrom="column">
                   <wp:posOffset>9525</wp:posOffset>
                 </wp:positionH>
-                <wp:positionV relativeFrom="paragraph">
-                  <wp:posOffset>-304800</wp:posOffset>
+                <wp:positionV relativeFrom="page">
+                  <wp:posOffset>609600</wp:posOffset>
                 </wp:positionV>
                 <wp:extent cx="276225" cy="276225"/>
                 <wp:effectExtent l="0" t="0" r="28575" b="28575"/>
@@ -212,17 +212,18 @@
           </mc:Choice>
           <mc:Fallback>
             <w:pict>
-              <v:oval w14:anchorId="196D3AB4" id="Oval 4" o:spid="_x0000_s1026" style="position:absolute;margin-left:.75pt;margin-top:-24pt;width:21.75pt;height:21.75pt;z-index:-251653120;visibility:visible;mso-wrap-style:square;mso-wrap-distance-left:9pt;mso-wrap-distance-top:0;mso-wrap-distance-right:9pt;mso-wrap-distance-bottom:0;mso-position-horizontal:absolute;mso-position-horizontal-relative:text;mso-position-vertical:absolute;mso-position-vertical-relative:text;v-text-anchor:middle" o:gfxdata="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" fillcolor="black [3200]" strokecolor="black [1600]" strokeweight="1pt">
+              <v:oval w14:anchorId="00F54E31" id="Oval 4" o:spid="_x0000_s1026" style="position:absolute;margin-left:.75pt;margin-top:48pt;width:21.75pt;height:21.75pt;z-index:-251653120;visibility:visible;mso-wrap-style:square;mso-wrap-distance-left:9pt;mso-wrap-distance-top:0;mso-wrap-distance-right:9pt;mso-wrap-distance-bottom:0;mso-position-horizontal:absolute;mso-position-horizontal-relative:text;mso-position-vertical:absolute;mso-position-vertical-relative:page;v-text-anchor:middle" o:gfxdata="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" fillcolor="black [3200]" strokecolor="black [1600]" strokeweight="1pt">
                 <v:stroke joinstyle="miter"/>
+                <w10:wrap anchory="page"/>
               </v:oval>
             </w:pict>
           </mc:Fallback>
         </mc:AlternateContent>
       </w:r>
     </w:p>
+    <w:bookmarkStart w:id="0" w:name="_GoBack"/>
+    <w:bookmarkEnd w:id="0"/>
     <w:p>
-      <w:bookmarkStart w:id="0" w:name="_GoBack"/>
-      <w:bookmarkEnd w:id="0"/>
       <w:r>
         <w:rPr>
           <w:noProof/>
@@ -446,16 +447,19 @@
         </mc:AlternateContent>
       </w:r>
       <w:r>
+        <w:rPr>
+          <w:noProof/>
+        </w:rPr>
         <mc:AlternateContent>
           <mc:Choice Requires="wps">
             <w:drawing>
               <wp:anchor distT="0" distB="0" distL="114300" distR="114300" simplePos="0" relativeHeight="251667456" behindDoc="1" locked="0" layoutInCell="1" allowOverlap="1" wp14:anchorId="4A526E6F" wp14:editId="57636739">
                 <wp:simplePos x="0" y="0"/>
                 <wp:positionH relativeFrom="margin">
-                  <wp:posOffset>7919720</wp:posOffset>
+                  <wp:posOffset>7915275</wp:posOffset>
                 </wp:positionH>
-                <wp:positionV relativeFrom="paragraph">
-                  <wp:posOffset>5648325</wp:posOffset>
+                <wp:positionV relativeFrom="page">
+                  <wp:posOffset>6848475</wp:posOffset>
                 </wp:positionV>
                 <wp:extent cx="276225" cy="276225"/>
                 <wp:effectExtent l="0" t="0" r="28575" b="28575"/>
@@ -505,15 +509,18 @@
           </mc:Choice>
           <mc:Fallback>
             <w:pict>
-              <v:oval w14:anchorId="75E3F68E" id="Oval 6" o:spid="_x0000_s1026" style="position:absolute;margin-left:623.6pt;margin-top:444.75pt;width:21.75pt;height:21.75pt;z-index:-251649024;visibility:visible;mso-wrap-style:square;mso-wrap-distance-left:9pt;mso-wrap-distance-top:0;mso-wrap-distance-right:9pt;mso-wrap-distance-bottom:0;mso-position-horizontal:absolute;mso-position-horizontal-relative:margin;mso-position-vertical:absolute;mso-position-vertical-relative:text;v-text-anchor:middle" o:gfxdata="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" fillcolor="black [3200]" strokecolor="black [1600]" strokeweight="1pt">
+              <v:oval w14:anchorId="17EC3F13" id="Oval 6" o:spid="_x0000_s1026" style="position:absolute;margin-left:623.25pt;margin-top:539.25pt;width:21.75pt;height:21.75pt;z-index:-251649024;visibility:visible;mso-wrap-style:square;mso-wrap-distance-left:9pt;mso-wrap-distance-top:0;mso-wrap-distance-right:9pt;mso-wrap-distance-bottom:0;mso-position-horizontal:absolute;mso-position-horizontal-relative:margin;mso-position-vertical:absolute;mso-position-vertical-relative:page;v-text-anchor:middle" o:gfxdata="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" fillcolor="black [3200]" strokecolor="black [1600]" strokeweight="1pt">
                 <v:stroke joinstyle="miter"/>
-                <w10:wrap anchorx="margin"/>
+                <w10:wrap anchorx="margin" anchory="page"/>
               </v:oval>
             </w:pict>
           </mc:Fallback>
         </mc:AlternateContent>
       </w:r>
       <w:r>
+        <w:rPr>
+          <w:noProof/>
+        </w:rPr>
         <mc:AlternateContent>
           <mc:Choice Requires="wps">
             <w:drawing>
@@ -522,8 +529,8 @@
                 <wp:positionH relativeFrom="column">
                   <wp:posOffset>0</wp:posOffset>
                 </wp:positionH>
-                <wp:positionV relativeFrom="paragraph">
-                  <wp:posOffset>5652770</wp:posOffset>
+                <wp:positionV relativeFrom="page">
+                  <wp:posOffset>6848475</wp:posOffset>
                 </wp:positionV>
                 <wp:extent cx="276225" cy="276225"/>
                 <wp:effectExtent l="0" t="0" r="28575" b="28575"/>
@@ -573,8 +580,9 @@
           </mc:Choice>
           <mc:Fallback>
             <w:pict>
-              <v:oval w14:anchorId="3B1D7C07" id="Oval 5" o:spid="_x0000_s1026" style="position:absolute;margin-left:0;margin-top:445.1pt;width:21.75pt;height:21.75pt;z-index:-251650048;visibility:visible;mso-wrap-style:square;mso-wrap-distance-left:9pt;mso-wrap-distance-top:0;mso-wrap-distance-right:9pt;mso-wrap-distance-bottom:0;mso-position-horizontal:absolute;mso-position-horizontal-relative:text;mso-position-vertical:absolute;mso-position-vertical-relative:text;v-text-anchor:middle" o:gfxdata="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" fillcolor="black [3200]" strokecolor="black [1600]" strokeweight="1pt">
+              <v:oval w14:anchorId="0A87C9DA" id="Oval 5" o:spid="_x0000_s1026" style="position:absolute;margin-left:0;margin-top:539.25pt;width:21.75pt;height:21.75pt;z-index:-251650048;visibility:visible;mso-wrap-style:square;mso-wrap-distance-left:9pt;mso-wrap-distance-top:0;mso-wrap-distance-right:9pt;mso-wrap-distance-bottom:0;mso-position-horizontal:absolute;mso-position-horizontal-relative:text;mso-position-vertical:absolute;mso-position-vertical-relative:page;v-text-anchor:middle" o:gfxdata="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" fillcolor="black [3200]" strokecolor="black [1600]" strokeweight="1pt">
                 <v:stroke joinstyle="miter"/>
+                <w10:wrap anchory="page"/>
               </v:oval>
             </w:pict>
           </mc:Fallback>

</xml_diff>